<commit_message>
[Clase] {Base de datos} Modelo relacional
</commit_message>
<xml_diff>
--- a/Bases de datos/Tema - 3/Modelo relacional.docx
+++ b/Bases de datos/Tema - 3/Modelo relacional.docx
@@ -127,12 +127,7 @@
         <w:ind w:left="720"/>
       </w:pPr>
       <w:r>
-        <w:t>Ninguna tabla se rep</w:t>
-      </w:r>
-      <w:bookmarkStart w:id="0" w:name="_GoBack"/>
-      <w:bookmarkEnd w:id="0"/>
-      <w:r>
-        <w:t>ite</w:t>
+        <w:t>Ninguna tabla se repite</w:t>
       </w:r>
     </w:p>
     <w:p>
@@ -226,13 +221,7 @@
         <w:t>Clave foránea</w:t>
       </w:r>
       <w:r>
-        <w:t xml:space="preserve"> (</w:t>
-      </w:r>
-      <w:r>
-        <w:t>E</w:t>
-      </w:r>
-      <w:r>
-        <w:t>xtranjera)</w:t>
+        <w:t xml:space="preserve"> (Extranjera)</w:t>
       </w:r>
     </w:p>
     <w:p>
@@ -246,6 +235,10 @@
       <w:r>
         <w:t>Cabecera: Nombre, tipo, descripción de lo que contiene (dominio)</w:t>
       </w:r>
+    </w:p>
+    <w:p>
+      <w:bookmarkStart w:id="0" w:name="_GoBack"/>
+      <w:bookmarkEnd w:id="0"/>
     </w:p>
     <w:sectPr>
       <w:pgSz w:w="11906" w:h="16838"/>

</xml_diff>